<commit_message>
Sistema Evolución Chile completo y funcional - primera versión pública
</commit_message>
<xml_diff>
--- a/public/contratos_templates/contrato_naltahua_old.docx
+++ b/public/contratos_templates/contrato_naltahua_old.docx
@@ -198,6 +198,33 @@
         <w:t>}</w:t>
       </w:r>
     </w:p>
+    <w:p>
+      <w:r>
+        <w:t>{</w:t>
+      </w:r>
+      <w:proofErr w:type="spellStart"/>
+      <w:r>
+        <w:t>region_apoderado</w:t>
+      </w:r>
+      <w:proofErr w:type="spellEnd"/>
+      <w:r>
+        <w:t xml:space="preserve">} </w:t>
+      </w:r>
+    </w:p>
+    <w:p>
+      <w:r>
+        <w:t>{</w:t>
+      </w:r>
+      <w:proofErr w:type="spellStart"/>
+      <w:r>
+        <w:t>comuna_apoderado</w:t>
+      </w:r>
+      <w:proofErr w:type="spellEnd"/>
+      <w:r>
+        <w:t>}.</w:t>
+      </w:r>
+    </w:p>
+    <w:p/>
     <w:bookmarkEnd w:id="2"/>
     <w:p/>
     <w:p/>

</xml_diff>